<commit_message>
Revise from v6 to v8 version of doc
</commit_message>
<xml_diff>
--- a/Documentation/SRGD_File_Format.docx
+++ b/Documentation/SRGD_File_Format.docx
@@ -219,7 +219,7 @@
       </w:tr>
       <w:tr>
         <w:trPr>
-          <w:trHeight w:val="665"/>
+          <w:trHeight w:val="432"/>
         </w:trPr>
         <w:tc>
           <w:tcPr>
@@ -269,7 +269,7 @@
       </w:tr>
       <w:tr>
         <w:trPr>
-          <w:trHeight w:val="710"/>
+          <w:trHeight w:val="432"/>
         </w:trPr>
         <w:tc>
           <w:tcPr>
@@ -307,7 +307,7 @@
       </w:tr>
       <w:tr>
         <w:trPr>
-          <w:trHeight w:val="629"/>
+          <w:trHeight w:val="432"/>
         </w:trPr>
         <w:tc>
           <w:tcPr>
@@ -315,9 +315,11 @@
             <w:vAlign w:val="center"/>
           </w:tcPr>
           <w:p>
-            <w:r>
-              <w:t>Latitude</w:t>
-            </w:r>
+            <w:proofErr w:type="spellStart"/>
+            <w:r>
+              <w:t>Source_ID</w:t>
+            </w:r>
+            <w:proofErr w:type="spellEnd"/>
           </w:p>
         </w:tc>
         <w:tc>
@@ -329,9 +331,6 @@
             <w:pPr>
               <w:jc w:val="center"/>
             </w:pPr>
-            <w:r>
-              <w:t>X</w:t>
-            </w:r>
           </w:p>
         </w:tc>
         <w:tc>
@@ -344,14 +343,64 @@
               <w:jc w:val="center"/>
             </w:pPr>
             <w:r>
-              <w:t>12.8006</w:t>
+              <w:t xml:space="preserve">An identifier used to </w:t>
+            </w:r>
+            <w:r>
+              <w:t>indicate how individual identity was determined</w:t>
+            </w:r>
+            <w:r>
+              <w:t xml:space="preserve"> (photo, genetic, photo/genetic etc.)</w:t>
             </w:r>
           </w:p>
         </w:tc>
       </w:tr>
       <w:tr>
         <w:trPr>
-          <w:trHeight w:val="440"/>
+          <w:trHeight w:val="432"/>
+        </w:trPr>
+        <w:tc>
+          <w:tcPr>
+            <w:tcW w:w="2160" w:type="dxa"/>
+            <w:vAlign w:val="center"/>
+          </w:tcPr>
+          <w:p>
+            <w:r>
+              <w:t>Latitude</w:t>
+            </w:r>
+          </w:p>
+        </w:tc>
+        <w:tc>
+          <w:tcPr>
+            <w:tcW w:w="1260" w:type="dxa"/>
+            <w:vAlign w:val="center"/>
+          </w:tcPr>
+          <w:p>
+            <w:pPr>
+              <w:jc w:val="center"/>
+            </w:pPr>
+            <w:r>
+              <w:t>X</w:t>
+            </w:r>
+          </w:p>
+        </w:tc>
+        <w:tc>
+          <w:tcPr>
+            <w:tcW w:w="5940" w:type="dxa"/>
+            <w:vAlign w:val="center"/>
+          </w:tcPr>
+          <w:p>
+            <w:pPr>
+              <w:jc w:val="center"/>
+            </w:pPr>
+            <w:r>
+              <w:t>12.8006</w:t>
+            </w:r>
+          </w:p>
+        </w:tc>
+      </w:tr>
+      <w:tr>
+        <w:trPr>
+          <w:trHeight w:val="432"/>
         </w:trPr>
         <w:tc>
           <w:tcPr>
@@ -432,7 +481,25 @@
               <w:jc w:val="center"/>
             </w:pPr>
             <w:r>
-              <w:t>Recommend ISO 8601 format (YYYY/MM/DD hh:mm:ss)</w:t>
+              <w:t>Recomm</w:t>
+            </w:r>
+            <w:r>
+              <w:t>end ISO 8601 format</w:t>
+            </w:r>
+            <w:r>
+              <w:t xml:space="preserve"> (</w:t>
+            </w:r>
+            <w:r>
+              <w:t>2004/</w:t>
+            </w:r>
+            <w:r>
+              <w:t>06/12T</w:t>
+            </w:r>
+            <w:r>
+              <w:t>14:12:50</w:t>
+            </w:r>
+            <w:r>
+              <w:t>)</w:t>
             </w:r>
           </w:p>
           <w:p>
@@ -440,17 +507,14 @@
               <w:jc w:val="center"/>
             </w:pPr>
             <w:r>
-              <w:t>2004/</w:t>
-            </w:r>
-            <w:r>
-              <w:t>06/12 14:12:50</w:t>
+              <w:t>Other Excel friendly formats supported, see below</w:t>
             </w:r>
           </w:p>
         </w:tc>
       </w:tr>
       <w:tr>
         <w:trPr>
-          <w:trHeight w:val="890"/>
+          <w:trHeight w:val="432"/>
         </w:trPr>
         <w:tc>
           <w:tcPr>
@@ -507,7 +571,7 @@
       </w:tr>
       <w:tr>
         <w:trPr>
-          <w:trHeight w:val="990"/>
+          <w:trHeight w:val="432"/>
         </w:trPr>
         <w:tc>
           <w:tcPr>
@@ -567,7 +631,7 @@
       </w:tr>
       <w:tr>
         <w:trPr>
-          <w:trHeight w:val="720"/>
+          <w:trHeight w:val="432"/>
         </w:trPr>
         <w:tc>
           <w:tcPr>
@@ -619,7 +683,7 @@
       </w:tr>
       <w:tr>
         <w:trPr>
-          <w:trHeight w:val="720"/>
+          <w:trHeight w:val="432"/>
         </w:trPr>
         <w:tc>
           <w:tcPr>
@@ -664,7 +728,7 @@
       </w:tr>
       <w:tr>
         <w:trPr>
-          <w:trHeight w:val="720"/>
+          <w:trHeight w:val="432"/>
         </w:trPr>
         <w:tc>
           <w:tcPr>
@@ -768,12 +832,14 @@
           <w:b/>
         </w:rPr>
       </w:pPr>
+      <w:proofErr w:type="spellStart"/>
       <w:r>
         <w:rPr>
           <w:b/>
         </w:rPr>
         <w:t>Sample_ID</w:t>
       </w:r>
+      <w:proofErr w:type="spellEnd"/>
     </w:p>
     <w:p>
       <w:pPr>
@@ -830,6 +896,21 @@
           <w:b/>
         </w:rPr>
       </w:pPr>
+    </w:p>
+    <w:p>
+      <w:pPr>
+        <w:rPr>
+          <w:b/>
+        </w:rPr>
+      </w:pPr>
+    </w:p>
+    <w:p>
+      <w:pPr>
+        <w:rPr>
+          <w:b/>
+        </w:rPr>
+      </w:pPr>
+      <w:proofErr w:type="spellStart"/>
       <w:r>
         <w:rPr>
           <w:b/>
@@ -843,6 +924,7 @@
         </w:rPr>
         <w:t>ndividual_ID</w:t>
       </w:r>
+      <w:proofErr w:type="spellEnd"/>
     </w:p>
     <w:p>
       <w:pPr>
@@ -867,6 +949,62 @@
       </w:r>
       <w:r>
         <w:t xml:space="preserve">some previous type of analysis (e.g. determination of identity using genotyping or photo-identification methods). </w:t>
+      </w:r>
+    </w:p>
+    <w:p>
+      <w:pPr>
+        <w:ind w:left="720" w:hanging="720"/>
+        <w:rPr>
+          <w:b/>
+        </w:rPr>
+      </w:pPr>
+      <w:proofErr w:type="spellStart"/>
+      <w:r>
+        <w:rPr>
+          <w:b/>
+        </w:rPr>
+        <w:t>Source_ID</w:t>
+      </w:r>
+      <w:proofErr w:type="spellEnd"/>
+    </w:p>
+    <w:p>
+      <w:pPr>
+        <w:ind w:left="720" w:hanging="720"/>
+      </w:pPr>
+      <w:r>
+        <w:tab/>
+        <w:t>An</w:t>
+      </w:r>
+      <w:r>
+        <w:t xml:space="preserve"> identifier used to indicate how individual identity was determined.  For example, was an individual’s identity determined from a photo</w:t>
+      </w:r>
+      <w:r>
+        <w:t>graph</w:t>
+      </w:r>
+      <w:r>
+        <w:t>, analysis of a geneti</w:t>
+      </w:r>
+      <w:r>
+        <w:t>c sample, or both?  This</w:t>
+      </w:r>
+      <w:r>
+        <w:t xml:space="preserve"> field is critical when data </w:t>
+      </w:r>
+      <w:proofErr w:type="gramStart"/>
+      <w:r>
+        <w:t>is extended</w:t>
+      </w:r>
+      <w:proofErr w:type="gramEnd"/>
+      <w:r>
+        <w:t xml:space="preserve"> to encounters that would not typically have this information.  For example, an encounter in which an individual </w:t>
+      </w:r>
+      <w:proofErr w:type="gramStart"/>
+      <w:r>
+        <w:t>is identified</w:t>
+      </w:r>
+      <w:proofErr w:type="gramEnd"/>
+      <w:r>
+        <w:t xml:space="preserve"> with a photograph will not contain genetic data unless the data has been extended.</w:t>
       </w:r>
     </w:p>
     <w:p>
@@ -1020,13 +1158,26 @@
       </w:r>
       <w:proofErr w:type="gramEnd"/>
       <w:r>
-        <w:t>.  Recommended format ISO 8601 YY</w:t>
-      </w:r>
-      <w:r>
-        <w:t>YY/MM/DD</w:t>
-      </w:r>
-      <w:r>
-        <w:t xml:space="preserve"> hh:mm:ss.   </w:t>
+        <w:t xml:space="preserve">.  Recommended format ISO 8601 </w:t>
+      </w:r>
+      <w:r>
+        <w:t>YYYY/MM/</w:t>
+      </w:r>
+      <w:proofErr w:type="spellStart"/>
+      <w:r>
+        <w:t>DDThh</w:t>
+      </w:r>
+      <w:proofErr w:type="gramStart"/>
+      <w:r>
+        <w:t>:mm:ss</w:t>
+      </w:r>
+      <w:proofErr w:type="spellEnd"/>
+      <w:proofErr w:type="gramEnd"/>
+      <w:r>
+        <w:t>.</w:t>
+      </w:r>
+      <w:r>
+        <w:t xml:space="preserve">   </w:t>
       </w:r>
     </w:p>
     <w:p>
@@ -1036,13 +1187,25 @@
       <w:r>
         <w:tab/>
       </w:r>
+      <w:r>
+        <w:t xml:space="preserve">Other supported </w:t>
+      </w:r>
+      <w:r>
+        <w:t>formats</w:t>
+      </w:r>
+      <w:r>
+        <w:t xml:space="preserve"> for date </w:t>
+      </w:r>
       <w:proofErr w:type="gramStart"/>
       <w:r>
-        <w:t>Other  possible</w:t>
+        <w:t>include:</w:t>
       </w:r>
       <w:proofErr w:type="gramEnd"/>
       <w:r>
-        <w:t xml:space="preserve"> formats include: YY/MM/DD hh:mm:ss, YYYY-MM-DD hh:mm:ss, MM-DD-YY hh:mm:ss, MM-DD-YYYY hh:mm:ss</w:t>
+        <w:t xml:space="preserve"> </w:t>
+      </w:r>
+      <w:r>
+        <w:t>MM/DD/YYYY and DD-Mon-YYYY</w:t>
       </w:r>
     </w:p>
     <w:p>
@@ -1051,8 +1214,23 @@
       </w:pPr>
       <w:r>
         <w:tab/>
-      </w:r>
-      <w:r>
+        <w:t xml:space="preserve">Other supported formats for time </w:t>
+      </w:r>
+      <w:proofErr w:type="gramStart"/>
+      <w:r>
+        <w:t>include:</w:t>
+      </w:r>
+      <w:proofErr w:type="gramEnd"/>
+      <w:r>
+        <w:t xml:space="preserve"> HH:MM:SS AM/PM and HH:MM:SS (24 hour)</w:t>
+      </w:r>
+    </w:p>
+    <w:p>
+      <w:pPr>
+        <w:ind w:left="720" w:hanging="720"/>
+      </w:pPr>
+      <w:r>
+        <w:tab/>
         <w:t xml:space="preserve">Note: </w:t>
       </w:r>
       <w:proofErr w:type="gramStart"/>
@@ -1108,10 +1286,19 @@
           <w:b/>
         </w:rPr>
       </w:pPr>
-      <w:r>
-        <w:rPr>
-          <w:b/>
-        </w:rPr>
+    </w:p>
+    <w:p>
+      <w:pPr>
+        <w:ind w:left="720" w:hanging="720"/>
+        <w:rPr>
+          <w:b/>
+        </w:rPr>
+      </w:pPr>
+      <w:r>
+        <w:rPr>
+          <w:b/>
+        </w:rPr>
+        <w:lastRenderedPageBreak/>
         <w:t>Sex</w:t>
       </w:r>
       <w:r>
@@ -1192,7 +1379,6 @@
         <w:ind w:left="720" w:hanging="720"/>
       </w:pPr>
       <w:r>
-        <w:lastRenderedPageBreak/>
         <w:tab/>
       </w:r>
       <w:proofErr w:type="gramStart"/>
@@ -1238,7 +1424,10 @@
       </w:pPr>
       <w:r>
         <w:tab/>
-        <w:t>Include as many Loci and allelic values as necessary for your data.</w:t>
+        <w:t>Include as many l</w:t>
+      </w:r>
+      <w:r>
+        <w:t>oci and allelic values as necessary for your data.</w:t>
       </w:r>
     </w:p>
     <w:p>
@@ -1247,7 +1436,21 @@
       </w:pPr>
       <w:r>
         <w:tab/>
-        <w:t>The L_ prefix will allow the Classified Import Tool to recognize correctly Loci.</w:t>
+        <w:t xml:space="preserve">The L_ prefix will allow the Classified Import Tool </w:t>
+      </w:r>
+      <w:proofErr w:type="gramStart"/>
+      <w:r>
+        <w:t xml:space="preserve">to </w:t>
+      </w:r>
+      <w:r>
+        <w:t xml:space="preserve">correctly </w:t>
+      </w:r>
+      <w:r>
+        <w:t>recognize</w:t>
+      </w:r>
+      <w:proofErr w:type="gramEnd"/>
+      <w:r>
+        <w:t xml:space="preserve"> Loci.</w:t>
       </w:r>
     </w:p>
     <w:p>
@@ -1290,21 +1493,66 @@
       </w:pPr>
       <w:r>
         <w:rPr>
-          <w:noProof/>
-        </w:rPr>
+          <w:b/>
+        </w:rPr>
+        <w:t xml:space="preserve">Example SRGD.csv </w:t>
+      </w:r>
+      <w:proofErr w:type="gramStart"/>
+      <w:r>
+        <w:rPr>
+          <w:b/>
+        </w:rPr>
+        <w:t>file</w:t>
+      </w:r>
+      <w:proofErr w:type="gramEnd"/>
+      <w:r>
+        <w:rPr>
+          <w:b/>
+        </w:rPr>
+        <w:t xml:space="preserve"> with addi</w:t>
+      </w:r>
+      <w:r>
+        <w:rPr>
+          <w:b/>
+        </w:rPr>
+        <w:t xml:space="preserve">tional </w:t>
+      </w:r>
+      <w:r>
+        <w:rPr>
+          <w:b/>
+        </w:rPr>
+        <w:t xml:space="preserve">loci </w:t>
+      </w:r>
+      <w:r>
+        <w:rPr>
+          <w:b/>
+        </w:rPr>
+        <w:t>data fields:</w:t>
+      </w:r>
+    </w:p>
+    <w:p>
+      <w:pPr>
+        <w:ind w:left="720" w:hanging="720"/>
+        <w:rPr>
+          <w:b/>
+        </w:rPr>
+      </w:pPr>
+      <w:bookmarkStart w:id="0" w:name="_GoBack"/>
+      <w:bookmarkEnd w:id="0"/>
+      <w:r>
         <w:drawing>
-          <wp:anchor distT="0" distB="0" distL="114300" distR="114300" simplePos="0" relativeHeight="251661312" behindDoc="0" locked="0" layoutInCell="1" allowOverlap="1" wp14:anchorId="38CF5521" wp14:editId="0501B5D3">
+          <wp:anchor distT="0" distB="0" distL="114300" distR="114300" simplePos="0" relativeHeight="251658240" behindDoc="0" locked="0" layoutInCell="1" allowOverlap="1" wp14:anchorId="668EB1B0" wp14:editId="0B43935E">
             <wp:simplePos x="0" y="0"/>
-            <wp:positionH relativeFrom="column">
-              <wp:posOffset>-561340</wp:posOffset>
+            <wp:positionH relativeFrom="margin">
+              <wp:align>center</wp:align>
             </wp:positionH>
             <wp:positionV relativeFrom="paragraph">
-              <wp:posOffset>367665</wp:posOffset>
+              <wp:posOffset>635</wp:posOffset>
             </wp:positionV>
-            <wp:extent cx="7241540" cy="3060065"/>
-            <wp:effectExtent l="19050" t="19050" r="16510" b="26035"/>
-            <wp:wrapTopAndBottom/>
-            <wp:docPr id="2" name="Picture 2"/>
+            <wp:extent cx="6723721" cy="2447925"/>
+            <wp:effectExtent l="0" t="0" r="1270" b="0"/>
+            <wp:wrapNone/>
+            <wp:docPr id="1" name="Picture 1"/>
             <wp:cNvGraphicFramePr>
               <a:graphicFrameLocks xmlns:a="http://schemas.openxmlformats.org/drawingml/2006/main" noChangeAspect="1"/>
             </wp:cNvGraphicFramePr>
@@ -1312,10 +1560,12 @@
               <a:graphicData uri="http://schemas.openxmlformats.org/drawingml/2006/picture">
                 <pic:pic xmlns:pic="http://schemas.openxmlformats.org/drawingml/2006/picture">
                   <pic:nvPicPr>
-                    <pic:cNvPr id="0" name=""/>
-                    <pic:cNvPicPr/>
+                    <pic:cNvPr id="0" name="Picture 1"/>
+                    <pic:cNvPicPr>
+                      <a:picLocks noChangeAspect="1" noChangeArrowheads="1"/>
+                    </pic:cNvPicPr>
                   </pic:nvPicPr>
-                  <pic:blipFill rotWithShape="1">
+                  <pic:blipFill>
                     <a:blip r:embed="rId8">
                       <a:extLst>
                         <a:ext uri="{28A0092B-C50C-407E-A947-70E740481C1C}">
@@ -1323,27 +1573,23 @@
                         </a:ext>
                       </a:extLst>
                     </a:blip>
-                    <a:srcRect r="19133" b="36418"/>
-                    <a:stretch/>
+                    <a:srcRect/>
+                    <a:stretch>
+                      <a:fillRect/>
+                    </a:stretch>
                   </pic:blipFill>
                   <pic:spPr bwMode="auto">
                     <a:xfrm>
                       <a:off x="0" y="0"/>
-                      <a:ext cx="7241540" cy="3060065"/>
+                      <a:ext cx="6723721" cy="2447925"/>
                     </a:xfrm>
                     <a:prstGeom prst="rect">
                       <a:avLst/>
                     </a:prstGeom>
+                    <a:noFill/>
                     <a:ln>
-                      <a:solidFill>
-                        <a:schemeClr val="tx1"/>
-                      </a:solidFill>
+                      <a:noFill/>
                     </a:ln>
-                    <a:extLst>
-                      <a:ext uri="{53640926-AAD7-44D8-BBD7-CCE9431645EC}">
-                        <a14:shadowObscured xmlns:a14="http://schemas.microsoft.com/office/drawing/2010/main"/>
-                      </a:ext>
-                    </a:extLst>
                   </pic:spPr>
                 </pic:pic>
               </a:graphicData>
@@ -1357,62 +1603,6 @@
           </wp:anchor>
         </w:drawing>
       </w:r>
-      <w:r>
-        <w:rPr>
-          <w:b/>
-        </w:rPr>
-        <w:t>Example SRGD.csv file</w:t>
-      </w:r>
-      <w:r>
-        <w:rPr>
-          <w:b/>
-        </w:rPr>
-        <w:t xml:space="preserve"> with addi</w:t>
-      </w:r>
-      <w:r>
-        <w:rPr>
-          <w:b/>
-        </w:rPr>
-        <w:t xml:space="preserve">tional </w:t>
-      </w:r>
-      <w:r>
-        <w:rPr>
-          <w:b/>
-        </w:rPr>
-        <w:t xml:space="preserve">loci </w:t>
-      </w:r>
-      <w:r>
-        <w:rPr>
-          <w:b/>
-        </w:rPr>
-        <w:t>data fields:</w:t>
-      </w:r>
-    </w:p>
-    <w:p>
-      <w:pPr>
-        <w:ind w:left="720" w:hanging="720"/>
-        <w:rPr>
-          <w:b/>
-        </w:rPr>
-      </w:pPr>
-    </w:p>
-    <w:p>
-      <w:pPr>
-        <w:ind w:left="720" w:hanging="720"/>
-        <w:rPr>
-          <w:b/>
-        </w:rPr>
-      </w:pPr>
-      <w:bookmarkStart w:id="0" w:name="_GoBack"/>
-    </w:p>
-    <w:bookmarkEnd w:id="0"/>
-    <w:p>
-      <w:pPr>
-        <w:ind w:left="720" w:hanging="720"/>
-        <w:rPr>
-          <w:b/>
-        </w:rPr>
-      </w:pPr>
     </w:p>
     <w:sectPr>
       <w:headerReference w:type="default" r:id="rId9"/>
@@ -1493,7 +1683,7 @@
       <w:t>v</w:t>
     </w:r>
     <w:r>
-      <w:t>6</w:t>
+      <w:t>8</w:t>
     </w:r>
   </w:p>
   <w:p>
@@ -1506,10 +1696,12 @@
     </w:r>
     <w:r>
       <w:tab/>
-      <w:t>10</w:t>
     </w:r>
     <w:r>
-      <w:t xml:space="preserve"> March 2013</w:t>
+      <w:t xml:space="preserve">14 June </w:t>
+    </w:r>
+    <w:r>
+      <w:t>2013</w:t>
     </w:r>
   </w:p>
 </w:hdr>
@@ -2679,7 +2871,7 @@
 </file>
 
 <file path=customXml/itemProps1.xml><?xml version="1.0" encoding="utf-8"?>
-<ds:datastoreItem xmlns:ds="http://schemas.openxmlformats.org/officeDocument/2006/customXml" ds:itemID="{20B036DC-F0BF-4E7A-B770-0F6050305491}">
+<ds:datastoreItem xmlns:ds="http://schemas.openxmlformats.org/officeDocument/2006/customXml" ds:itemID="{590C789B-7E21-4BD8-A895-87F8C63F9BB2}">
   <ds:schemaRefs>
     <ds:schemaRef ds:uri="http://schemas.openxmlformats.org/officeDocument/2006/bibliography"/>
   </ds:schemaRefs>

</xml_diff>